<commit_message>
Added IAM policy template and API body mapping templates, and updated doc accordingly
</commit_message>
<xml_diff>
--- a/docs/AWS Network Helper.docx
+++ b/docs/AWS Network Helper.docx
@@ -735,8 +735,6 @@
         </w:rPr>
         <w:t xml:space="preserve"> &amp; KMS</w:t>
       </w:r>
-      <w:bookmarkStart w:id="0" w:name="_GoBack"/>
-      <w:bookmarkEnd w:id="0"/>
     </w:p>
     <w:p>
       <w:r>
@@ -1721,6 +1719,43 @@
         <w:rPr>
           <w:rFonts w:ascii="Helvetica" w:hAnsi="Helvetica"/>
         </w:rPr>
+        <w:t>Template policy provided at:</w:t>
+      </w:r>
+    </w:p>
+    <w:p>
+      <w:pPr>
+        <w:pStyle w:val="ListParagraph"/>
+        <w:ind w:left="1440"/>
+        <w:rPr>
+          <w:rFonts w:ascii="Helvetica" w:hAnsi="Helvetica"/>
+          <w:b/>
+          <w:i/>
+        </w:rPr>
+      </w:pPr>
+      <w:r>
+        <w:rPr>
+          <w:rFonts w:ascii="Helvetica" w:hAnsi="Helvetica"/>
+          <w:b/>
+          <w:i/>
+        </w:rPr>
+        <w:t>/aws-network-helper/aws_services/iam_policies/aws-network-helper-policy.json</w:t>
+      </w:r>
+    </w:p>
+    <w:p>
+      <w:pPr>
+        <w:pStyle w:val="ListParagraph"/>
+        <w:numPr>
+          <w:ilvl w:val="1"/>
+          <w:numId w:val="3"/>
+        </w:numPr>
+        <w:rPr>
+          <w:rFonts w:ascii="Helvetica" w:hAnsi="Helvetica"/>
+        </w:rPr>
+      </w:pPr>
+      <w:r>
+        <w:rPr>
+          <w:rFonts w:ascii="Helvetica" w:hAnsi="Helvetica"/>
+        </w:rPr>
         <w:t xml:space="preserve">Policy Name: </w:t>
       </w:r>
       <w:r>
@@ -3724,19 +3759,18 @@
     </w:p>
     <w:p>
       <w:pPr>
-        <w:pStyle w:val="ListParagraph"/>
-        <w:ind w:left="2880"/>
-        <w:rPr>
-          <w:rFonts w:ascii="Helvetica" w:hAnsi="Helvetica"/>
-          <w:b/>
-        </w:rPr>
-      </w:pPr>
-      <w:r>
-        <w:rPr>
-          <w:rFonts w:ascii="Helvetica" w:hAnsi="Helvetica"/>
-          <w:b/>
-        </w:rPr>
-        <w:t>{"headers":"X-Amz-Invocation-Type:Event","body":$input.json("$")}</w:t>
+        <w:rPr>
+          <w:rFonts w:ascii="Helvetica" w:hAnsi="Helvetica"/>
+          <w:i/>
+        </w:rPr>
+      </w:pPr>
+      <w:r>
+        <w:rPr>
+          <w:rFonts w:ascii="Helvetica" w:hAnsi="Helvetica"/>
+          <w:b/>
+          <w:i/>
+        </w:rPr>
+        <w:t>/aws-network-helper/aws_services/api_body_mapping_templates/int_request_application_x-www-form-urlencoded.json</w:t>
       </w:r>
     </w:p>
     <w:p>
@@ -3797,19 +3831,23 @@
     </w:p>
     <w:p>
       <w:pPr>
-        <w:pStyle w:val="ListParagraph"/>
-        <w:ind w:left="2880"/>
-        <w:rPr>
-          <w:rFonts w:ascii="Helvetica" w:hAnsi="Helvetica"/>
-          <w:b/>
-        </w:rPr>
-      </w:pPr>
-      <w:r>
-        <w:rPr>
-          <w:rFonts w:ascii="Helvetica" w:hAnsi="Helvetica"/>
-          <w:b/>
-        </w:rPr>
-        <w:t>{"text":"Processing request..."}</w:t>
+        <w:rPr>
+          <w:rFonts w:ascii="Helvetica" w:hAnsi="Helvetica"/>
+          <w:b/>
+          <w:i/>
+          <w:sz w:val="18"/>
+          <w:szCs w:val="18"/>
+        </w:rPr>
+      </w:pPr>
+      <w:r>
+        <w:rPr>
+          <w:rFonts w:ascii="Helvetica" w:hAnsi="Helvetica"/>
+          <w:b/>
+          <w:i/>
+          <w:sz w:val="18"/>
+          <w:szCs w:val="18"/>
+        </w:rPr>
+        <w:t>/aws-network-helper/aws_services/api_body_mapping_templates/int_response_application_json.json</w:t>
       </w:r>
     </w:p>
     <w:p>
@@ -4124,11 +4162,15 @@
         <w:pStyle w:val="ListParagraph"/>
         <w:rPr>
           <w:rFonts w:ascii="Helvetica" w:hAnsi="Helvetica"/>
-        </w:rPr>
-      </w:pPr>
-      <w:r>
-        <w:rPr>
-          <w:rFonts w:ascii="Helvetica" w:hAnsi="Helvetica"/>
+          <w:b/>
+          <w:i/>
+        </w:rPr>
+      </w:pPr>
+      <w:r>
+        <w:rPr>
+          <w:rFonts w:ascii="Helvetica" w:hAnsi="Helvetica"/>
+          <w:b/>
+          <w:i/>
         </w:rPr>
         <w:t>aws-network-helper/aws_services/s3_files/aws-network-helper-config.json</w:t>
       </w:r>
@@ -4236,6 +4278,7 @@
       <w:r>
         <w:rPr>
           <w:rFonts w:ascii="Helvetica" w:hAnsi="Helvetica"/>
+          <w:noProof/>
         </w:rPr>
         <w:drawing>
           <wp:inline distT="0" distB="0" distL="0" distR="0" wp14:anchorId="69C39974" wp14:editId="078A79A2">
@@ -4273,6 +4316,28 @@
           </wp:inline>
         </w:drawing>
       </w:r>
+    </w:p>
+    <w:p>
+      <w:pPr>
+        <w:rPr>
+          <w:rFonts w:ascii="Helvetica" w:hAnsi="Helvetica"/>
+        </w:rPr>
+      </w:pPr>
+    </w:p>
+    <w:p>
+      <w:pPr>
+        <w:rPr>
+          <w:rFonts w:ascii="Helvetica" w:hAnsi="Helvetica"/>
+        </w:rPr>
+      </w:pPr>
+      <w:r>
+        <w:rPr>
+          <w:rFonts w:ascii="Helvetica" w:hAnsi="Helvetica"/>
+        </w:rPr>
+        <w:t>It is possible that the first call to API Gateway will timeout, so if you receive a timeout error from Slack, try again. If you get a successful response to the help request, you are ready to go! You can start asking questions about network connectivity in your AWS account. Happy troubleshooting!</w:t>
+      </w:r>
+      <w:bookmarkStart w:id="0" w:name="_GoBack"/>
+      <w:bookmarkEnd w:id="0"/>
     </w:p>
     <w:sectPr>
       <w:pgSz w:w="12240" w:h="15840"/>

</xml_diff>

<commit_message>
Added JSON test files for both Lambdas and updated the doc
</commit_message>
<xml_diff>
--- a/docs/AWS Network Helper.docx
+++ b/docs/AWS Network Helper.docx
@@ -36,7 +36,21 @@
         <w:rPr>
           <w:rFonts w:ascii="Helvetica" w:hAnsi="Helvetica"/>
         </w:rPr>
-        <w:t>The goal of this project is to provide an AWS network troubleshooting script that runs on a serverless architecture, and can be interacted with via Slack as a chat bot. In simple terms, the goal is to be able to respond to input like:</w:t>
+        <w:t xml:space="preserve">The goal of this project is to provide an AWS network troubleshooting script that runs on a </w:t>
+      </w:r>
+      <w:proofErr w:type="spellStart"/>
+      <w:r>
+        <w:rPr>
+          <w:rFonts w:ascii="Helvetica" w:hAnsi="Helvetica"/>
+        </w:rPr>
+        <w:t>serverless</w:t>
+      </w:r>
+      <w:proofErr w:type="spellEnd"/>
+      <w:r>
+        <w:rPr>
+          <w:rFonts w:ascii="Helvetica" w:hAnsi="Helvetica"/>
+        </w:rPr>
+        <w:t xml:space="preserve"> architecture, and can be interacted with via Slack as a chat bot. In simple terms, the goal is to be able to respond to input like:</w:t>
       </w:r>
     </w:p>
     <w:p>
@@ -54,7 +68,21 @@
         <w:rPr>
           <w:rFonts w:ascii="Helvetica" w:hAnsi="Helvetica"/>
         </w:rPr>
-        <w:t>Why can’t I connect to ec2-instance-A from ec2-instance-B?</w:t>
+        <w:t>Why can’t I connect to ec2-instance-A from ec2-</w:t>
+      </w:r>
+      <w:proofErr w:type="gramStart"/>
+      <w:r>
+        <w:rPr>
+          <w:rFonts w:ascii="Helvetica" w:hAnsi="Helvetica"/>
+        </w:rPr>
+        <w:t>instance</w:t>
+      </w:r>
+      <w:proofErr w:type="gramEnd"/>
+      <w:r>
+        <w:rPr>
+          <w:rFonts w:ascii="Helvetica" w:hAnsi="Helvetica"/>
+        </w:rPr>
+        <w:t>-B?</w:t>
       </w:r>
     </w:p>
     <w:p>
@@ -78,7 +106,35 @@
         <w:rPr>
           <w:rFonts w:ascii="Helvetica" w:hAnsi="Helvetica"/>
         </w:rPr>
-        <w:t>between ec2-instance-B and rds-instance-C on port 5432</w:t>
+        <w:t>between ec2-</w:t>
+      </w:r>
+      <w:proofErr w:type="gramStart"/>
+      <w:r>
+        <w:rPr>
+          <w:rFonts w:ascii="Helvetica" w:hAnsi="Helvetica"/>
+        </w:rPr>
+        <w:t>instance</w:t>
+      </w:r>
+      <w:proofErr w:type="gramEnd"/>
+      <w:r>
+        <w:rPr>
+          <w:rFonts w:ascii="Helvetica" w:hAnsi="Helvetica"/>
+        </w:rPr>
+        <w:t xml:space="preserve">-B and </w:t>
+      </w:r>
+      <w:proofErr w:type="spellStart"/>
+      <w:r>
+        <w:rPr>
+          <w:rFonts w:ascii="Helvetica" w:hAnsi="Helvetica"/>
+        </w:rPr>
+        <w:t>rds</w:t>
+      </w:r>
+      <w:proofErr w:type="spellEnd"/>
+      <w:r>
+        <w:rPr>
+          <w:rFonts w:ascii="Helvetica" w:hAnsi="Helvetica"/>
+        </w:rPr>
+        <w:t>-instance-C on port 5432</w:t>
       </w:r>
     </w:p>
     <w:p>
@@ -96,7 +152,21 @@
         <w:rPr>
           <w:rFonts w:ascii="Helvetica" w:hAnsi="Helvetica"/>
         </w:rPr>
-        <w:t>I cannot connect to S3 from ec2-instance-A</w:t>
+        <w:t>I cannot connect to S3 from ec2-</w:t>
+      </w:r>
+      <w:proofErr w:type="gramStart"/>
+      <w:r>
+        <w:rPr>
+          <w:rFonts w:ascii="Helvetica" w:hAnsi="Helvetica"/>
+        </w:rPr>
+        <w:t>instance</w:t>
+      </w:r>
+      <w:proofErr w:type="gramEnd"/>
+      <w:r>
+        <w:rPr>
+          <w:rFonts w:ascii="Helvetica" w:hAnsi="Helvetica"/>
+        </w:rPr>
+        <w:t>-A</w:t>
       </w:r>
     </w:p>
     <w:p>
@@ -114,7 +184,21 @@
         <w:rPr>
           <w:rFonts w:ascii="Helvetica" w:hAnsi="Helvetica"/>
         </w:rPr>
-        <w:t>Help me connect to ec2-instance-B</w:t>
+        <w:t>Help me connect to ec2-</w:t>
+      </w:r>
+      <w:proofErr w:type="gramStart"/>
+      <w:r>
+        <w:rPr>
+          <w:rFonts w:ascii="Helvetica" w:hAnsi="Helvetica"/>
+        </w:rPr>
+        <w:t>instance</w:t>
+      </w:r>
+      <w:proofErr w:type="gramEnd"/>
+      <w:r>
+        <w:rPr>
+          <w:rFonts w:ascii="Helvetica" w:hAnsi="Helvetica"/>
+        </w:rPr>
+        <w:t>-B</w:t>
       </w:r>
     </w:p>
     <w:p>
@@ -591,7 +675,21 @@
               <w:rPr>
                 <w:rFonts w:ascii="Helvetica" w:hAnsi="Helvetica"/>
               </w:rPr>
-              <w:t>S3, DynamoDB, KMS, SNS, SQS, etc.</w:t>
+              <w:t xml:space="preserve">S3, </w:t>
+            </w:r>
+            <w:proofErr w:type="spellStart"/>
+            <w:r>
+              <w:rPr>
+                <w:rFonts w:ascii="Helvetica" w:hAnsi="Helvetica"/>
+              </w:rPr>
+              <w:t>DynamoDB</w:t>
+            </w:r>
+            <w:proofErr w:type="spellEnd"/>
+            <w:r>
+              <w:rPr>
+                <w:rFonts w:ascii="Helvetica" w:hAnsi="Helvetica"/>
+              </w:rPr>
+              <w:t>, KMS, SNS, SQS, etc.</w:t>
             </w:r>
           </w:p>
         </w:tc>
@@ -801,7 +899,21 @@
         <w:rPr>
           <w:rFonts w:ascii="Helvetica" w:hAnsi="Helvetica"/>
         </w:rPr>
-        <w:t xml:space="preserve"> the Slack listener Lambda and the network helper Lambda so that in the future, different listeners could be deployed that use interfaces other than Slack. Other interfaces could include</w:t>
+        <w:t xml:space="preserve"> the Slack </w:t>
+      </w:r>
+      <w:proofErr w:type="gramStart"/>
+      <w:r>
+        <w:rPr>
+          <w:rFonts w:ascii="Helvetica" w:hAnsi="Helvetica"/>
+        </w:rPr>
+        <w:t>listener</w:t>
+      </w:r>
+      <w:proofErr w:type="gramEnd"/>
+      <w:r>
+        <w:rPr>
+          <w:rFonts w:ascii="Helvetica" w:hAnsi="Helvetica"/>
+        </w:rPr>
+        <w:t xml:space="preserve"> Lambda and the network helper Lambda so that in the future, different listeners could be deployed that use interfaces other than Slack. Other interfaces could include</w:t>
       </w:r>
       <w:r>
         <w:rPr>
@@ -969,12 +1081,21 @@
         </w:rPr>
         <w:t xml:space="preserve">Topic Name: </w:t>
       </w:r>
-      <w:r>
-        <w:rPr>
-          <w:rFonts w:ascii="Helvetica" w:hAnsi="Helvetica"/>
-          <w:b/>
-        </w:rPr>
-        <w:t>aws-network-helper</w:t>
+      <w:proofErr w:type="spellStart"/>
+      <w:r>
+        <w:rPr>
+          <w:rFonts w:ascii="Helvetica" w:hAnsi="Helvetica"/>
+          <w:b/>
+        </w:rPr>
+        <w:t>aws</w:t>
+      </w:r>
+      <w:proofErr w:type="spellEnd"/>
+      <w:r>
+        <w:rPr>
+          <w:rFonts w:ascii="Helvetica" w:hAnsi="Helvetica"/>
+          <w:b/>
+        </w:rPr>
+        <w:t>-network-helper</w:t>
       </w:r>
     </w:p>
     <w:p>
@@ -994,12 +1115,21 @@
         </w:rPr>
         <w:t xml:space="preserve">Display Name: </w:t>
       </w:r>
-      <w:r>
-        <w:rPr>
-          <w:rFonts w:ascii="Helvetica" w:hAnsi="Helvetica"/>
-          <w:b/>
-        </w:rPr>
-        <w:t>aws-helper</w:t>
+      <w:proofErr w:type="spellStart"/>
+      <w:r>
+        <w:rPr>
+          <w:rFonts w:ascii="Helvetica" w:hAnsi="Helvetica"/>
+          <w:b/>
+        </w:rPr>
+        <w:t>aws</w:t>
+      </w:r>
+      <w:proofErr w:type="spellEnd"/>
+      <w:r>
+        <w:rPr>
+          <w:rFonts w:ascii="Helvetica" w:hAnsi="Helvetica"/>
+          <w:b/>
+        </w:rPr>
+        <w:t>-helper</w:t>
       </w:r>
     </w:p>
     <w:p>
@@ -1032,12 +1162,37 @@
           <w:b/>
         </w:rPr>
       </w:pPr>
-      <w:r>
-        <w:rPr>
-          <w:rFonts w:ascii="Helvetica" w:hAnsi="Helvetica"/>
-          <w:b/>
-        </w:rPr>
-        <w:t>aws-network-api-role</w:t>
+      <w:proofErr w:type="spellStart"/>
+      <w:r>
+        <w:rPr>
+          <w:rFonts w:ascii="Helvetica" w:hAnsi="Helvetica"/>
+          <w:b/>
+        </w:rPr>
+        <w:t>aws</w:t>
+      </w:r>
+      <w:proofErr w:type="spellEnd"/>
+      <w:r>
+        <w:rPr>
+          <w:rFonts w:ascii="Helvetica" w:hAnsi="Helvetica"/>
+          <w:b/>
+        </w:rPr>
+        <w:t>-network-</w:t>
+      </w:r>
+      <w:proofErr w:type="spellStart"/>
+      <w:r>
+        <w:rPr>
+          <w:rFonts w:ascii="Helvetica" w:hAnsi="Helvetica"/>
+          <w:b/>
+        </w:rPr>
+        <w:t>api</w:t>
+      </w:r>
+      <w:proofErr w:type="spellEnd"/>
+      <w:r>
+        <w:rPr>
+          <w:rFonts w:ascii="Helvetica" w:hAnsi="Helvetica"/>
+          <w:b/>
+        </w:rPr>
+        <w:t>-role</w:t>
       </w:r>
     </w:p>
     <w:p>
@@ -1077,12 +1232,21 @@
           <w:b/>
         </w:rPr>
       </w:pPr>
-      <w:r>
-        <w:rPr>
-          <w:rFonts w:ascii="Helvetica" w:hAnsi="Helvetica"/>
-          <w:b/>
-        </w:rPr>
-        <w:t>aws-network-helper-role</w:t>
+      <w:proofErr w:type="spellStart"/>
+      <w:r>
+        <w:rPr>
+          <w:rFonts w:ascii="Helvetica" w:hAnsi="Helvetica"/>
+          <w:b/>
+        </w:rPr>
+        <w:t>aws</w:t>
+      </w:r>
+      <w:proofErr w:type="spellEnd"/>
+      <w:r>
+        <w:rPr>
+          <w:rFonts w:ascii="Helvetica" w:hAnsi="Helvetica"/>
+          <w:b/>
+        </w:rPr>
+        <w:t>-network-helper-role</w:t>
       </w:r>
     </w:p>
     <w:p>
@@ -1122,12 +1286,21 @@
           <w:b/>
         </w:rPr>
       </w:pPr>
-      <w:r>
-        <w:rPr>
-          <w:rFonts w:ascii="Helvetica" w:hAnsi="Helvetica"/>
-          <w:b/>
-        </w:rPr>
-        <w:t>aws-network-listener-role</w:t>
+      <w:proofErr w:type="spellStart"/>
+      <w:r>
+        <w:rPr>
+          <w:rFonts w:ascii="Helvetica" w:hAnsi="Helvetica"/>
+          <w:b/>
+        </w:rPr>
+        <w:t>aws</w:t>
+      </w:r>
+      <w:proofErr w:type="spellEnd"/>
+      <w:r>
+        <w:rPr>
+          <w:rFonts w:ascii="Helvetica" w:hAnsi="Helvetica"/>
+          <w:b/>
+        </w:rPr>
+        <w:t>-network-listener-role</w:t>
       </w:r>
     </w:p>
     <w:p>
@@ -1170,7 +1343,35 @@
         <w:rPr>
           <w:rFonts w:ascii="Helvetica" w:hAnsi="Helvetica"/>
         </w:rPr>
-        <w:t>Create Inline Policy for aws-network-api-role</w:t>
+        <w:t xml:space="preserve">Create Inline Policy for </w:t>
+      </w:r>
+      <w:proofErr w:type="spellStart"/>
+      <w:r>
+        <w:rPr>
+          <w:rFonts w:ascii="Helvetica" w:hAnsi="Helvetica"/>
+        </w:rPr>
+        <w:t>aws</w:t>
+      </w:r>
+      <w:proofErr w:type="spellEnd"/>
+      <w:r>
+        <w:rPr>
+          <w:rFonts w:ascii="Helvetica" w:hAnsi="Helvetica"/>
+        </w:rPr>
+        <w:t>-network-</w:t>
+      </w:r>
+      <w:proofErr w:type="spellStart"/>
+      <w:r>
+        <w:rPr>
+          <w:rFonts w:ascii="Helvetica" w:hAnsi="Helvetica"/>
+        </w:rPr>
+        <w:t>api</w:t>
+      </w:r>
+      <w:proofErr w:type="spellEnd"/>
+      <w:r>
+        <w:rPr>
+          <w:rFonts w:ascii="Helvetica" w:hAnsi="Helvetica"/>
+        </w:rPr>
+        <w:t>-role</w:t>
       </w:r>
     </w:p>
     <w:p>
@@ -1188,7 +1389,35 @@
         <w:rPr>
           <w:rFonts w:ascii="Helvetica" w:hAnsi="Helvetica"/>
         </w:rPr>
-        <w:t>Use the policy generator or create a manual policy to give the following permission to aws-network-api-role in an inline policy</w:t>
+        <w:t xml:space="preserve">Use the policy generator or create a manual policy to give the following permission to </w:t>
+      </w:r>
+      <w:proofErr w:type="spellStart"/>
+      <w:r>
+        <w:rPr>
+          <w:rFonts w:ascii="Helvetica" w:hAnsi="Helvetica"/>
+        </w:rPr>
+        <w:t>aws</w:t>
+      </w:r>
+      <w:proofErr w:type="spellEnd"/>
+      <w:r>
+        <w:rPr>
+          <w:rFonts w:ascii="Helvetica" w:hAnsi="Helvetica"/>
+        </w:rPr>
+        <w:t>-network-</w:t>
+      </w:r>
+      <w:proofErr w:type="spellStart"/>
+      <w:r>
+        <w:rPr>
+          <w:rFonts w:ascii="Helvetica" w:hAnsi="Helvetica"/>
+        </w:rPr>
+        <w:t>api</w:t>
+      </w:r>
+      <w:proofErr w:type="spellEnd"/>
+      <w:r>
+        <w:rPr>
+          <w:rFonts w:ascii="Helvetica" w:hAnsi="Helvetica"/>
+        </w:rPr>
+        <w:t>-role in an inline policy</w:t>
       </w:r>
     </w:p>
     <w:p>
@@ -1233,6 +1462,8 @@
         </w:rPr>
         <w:t xml:space="preserve">Action: </w:t>
       </w:r>
+      <w:proofErr w:type="spellStart"/>
+      <w:proofErr w:type="gramStart"/>
       <w:r>
         <w:rPr>
           <w:rFonts w:ascii="Helvetica" w:hAnsi="Helvetica"/>
@@ -1240,6 +1471,8 @@
         </w:rPr>
         <w:t>lambda:InvokeFunction</w:t>
       </w:r>
+      <w:proofErr w:type="spellEnd"/>
+      <w:proofErr w:type="gramEnd"/>
     </w:p>
     <w:p>
       <w:pPr>
@@ -1332,12 +1565,21 @@
         </w:rPr>
         <w:t xml:space="preserve">Alias: </w:t>
       </w:r>
-      <w:r>
-        <w:rPr>
-          <w:rFonts w:ascii="Helvetica" w:hAnsi="Helvetica"/>
-          <w:b/>
-        </w:rPr>
-        <w:t>aws-network-helper-key</w:t>
+      <w:proofErr w:type="spellStart"/>
+      <w:r>
+        <w:rPr>
+          <w:rFonts w:ascii="Helvetica" w:hAnsi="Helvetica"/>
+          <w:b/>
+        </w:rPr>
+        <w:t>aws</w:t>
+      </w:r>
+      <w:proofErr w:type="spellEnd"/>
+      <w:r>
+        <w:rPr>
+          <w:rFonts w:ascii="Helvetica" w:hAnsi="Helvetica"/>
+          <w:b/>
+        </w:rPr>
+        <w:t>-network-helper-key</w:t>
       </w:r>
     </w:p>
     <w:p>
@@ -1388,12 +1630,21 @@
           <w:b/>
         </w:rPr>
       </w:pPr>
-      <w:r>
-        <w:rPr>
-          <w:rFonts w:ascii="Helvetica" w:hAnsi="Helvetica"/>
-          <w:b/>
-        </w:rPr>
-        <w:t>aws-network-helper-role</w:t>
+      <w:proofErr w:type="spellStart"/>
+      <w:r>
+        <w:rPr>
+          <w:rFonts w:ascii="Helvetica" w:hAnsi="Helvetica"/>
+          <w:b/>
+        </w:rPr>
+        <w:t>aws</w:t>
+      </w:r>
+      <w:proofErr w:type="spellEnd"/>
+      <w:r>
+        <w:rPr>
+          <w:rFonts w:ascii="Helvetica" w:hAnsi="Helvetica"/>
+          <w:b/>
+        </w:rPr>
+        <w:t>-network-helper-role</w:t>
       </w:r>
     </w:p>
     <w:p>
@@ -1408,12 +1659,21 @@
           <w:b/>
         </w:rPr>
       </w:pPr>
-      <w:r>
-        <w:rPr>
-          <w:rFonts w:ascii="Helvetica" w:hAnsi="Helvetica"/>
-          <w:b/>
-        </w:rPr>
-        <w:t>aws-network-listener-role</w:t>
+      <w:proofErr w:type="spellStart"/>
+      <w:r>
+        <w:rPr>
+          <w:rFonts w:ascii="Helvetica" w:hAnsi="Helvetica"/>
+          <w:b/>
+        </w:rPr>
+        <w:t>aws</w:t>
+      </w:r>
+      <w:proofErr w:type="spellEnd"/>
+      <w:r>
+        <w:rPr>
+          <w:rFonts w:ascii="Helvetica" w:hAnsi="Helvetica"/>
+          <w:b/>
+        </w:rPr>
+        <w:t>-network-listener-role</w:t>
       </w:r>
     </w:p>
     <w:p>
@@ -1451,13 +1711,23 @@
         </w:rPr>
         <w:t xml:space="preserve">Bucket Name: </w:t>
       </w:r>
-      <w:r>
-        <w:rPr>
-          <w:rFonts w:ascii="Helvetica" w:hAnsi="Helvetica"/>
-          <w:b/>
-        </w:rPr>
-        <w:t>aws-network-helper-&lt;</w:t>
-      </w:r>
+      <w:proofErr w:type="spellStart"/>
+      <w:r>
+        <w:rPr>
+          <w:rFonts w:ascii="Helvetica" w:hAnsi="Helvetica"/>
+          <w:b/>
+        </w:rPr>
+        <w:t>aws</w:t>
+      </w:r>
+      <w:proofErr w:type="spellEnd"/>
+      <w:r>
+        <w:rPr>
+          <w:rFonts w:ascii="Helvetica" w:hAnsi="Helvetica"/>
+          <w:b/>
+        </w:rPr>
+        <w:t>-network-helper-&lt;</w:t>
+      </w:r>
+      <w:proofErr w:type="spellStart"/>
       <w:r>
         <w:rPr>
           <w:rFonts w:ascii="Helvetica" w:hAnsi="Helvetica"/>
@@ -1466,6 +1736,7 @@
         </w:rPr>
         <w:t>account_number</w:t>
       </w:r>
+      <w:proofErr w:type="spellEnd"/>
       <w:r>
         <w:rPr>
           <w:rFonts w:ascii="Helvetica" w:hAnsi="Helvetica"/>
@@ -1489,7 +1760,21 @@
         <w:rPr>
           <w:rFonts w:ascii="Helvetica" w:hAnsi="Helvetica"/>
         </w:rPr>
-        <w:t>Where “&lt;account_number&gt;” is replaced with the unique AWS account number for the account you are installing this in</w:t>
+        <w:t>Where “&lt;</w:t>
+      </w:r>
+      <w:proofErr w:type="spellStart"/>
+      <w:r>
+        <w:rPr>
+          <w:rFonts w:ascii="Helvetica" w:hAnsi="Helvetica"/>
+        </w:rPr>
+        <w:t>account_number</w:t>
+      </w:r>
+      <w:proofErr w:type="spellEnd"/>
+      <w:r>
+        <w:rPr>
+          <w:rFonts w:ascii="Helvetica" w:hAnsi="Helvetica"/>
+        </w:rPr>
+        <w:t>&gt;” is replaced with the unique AWS account number for the account you are installing this in</w:t>
       </w:r>
     </w:p>
     <w:p>
@@ -1581,8 +1866,17 @@
           <w:rFonts w:ascii="Helvetica" w:hAnsi="Helvetica"/>
           <w:b/>
         </w:rPr>
-        <w:t>s3:GetObject</w:t>
-      </w:r>
+        <w:t>s</w:t>
+      </w:r>
+      <w:proofErr w:type="gramStart"/>
+      <w:r>
+        <w:rPr>
+          <w:rFonts w:ascii="Helvetica" w:hAnsi="Helvetica"/>
+          <w:b/>
+        </w:rPr>
+        <w:t>3:GetObject</w:t>
+      </w:r>
+      <w:proofErr w:type="gramEnd"/>
     </w:p>
     <w:p>
       <w:pPr>
@@ -1601,8 +1895,17 @@
           <w:rFonts w:ascii="Helvetica" w:hAnsi="Helvetica"/>
           <w:b/>
         </w:rPr>
-        <w:t>s3:GetObjectVersion</w:t>
-      </w:r>
+        <w:t>s</w:t>
+      </w:r>
+      <w:proofErr w:type="gramStart"/>
+      <w:r>
+        <w:rPr>
+          <w:rFonts w:ascii="Helvetica" w:hAnsi="Helvetica"/>
+          <w:b/>
+        </w:rPr>
+        <w:t>3:GetObjectVersion</w:t>
+      </w:r>
+      <w:proofErr w:type="gramEnd"/>
     </w:p>
     <w:p>
       <w:pPr>
@@ -1640,12 +1943,21 @@
           <w:b/>
         </w:rPr>
       </w:pPr>
-      <w:r>
-        <w:rPr>
-          <w:rFonts w:ascii="Helvetica" w:hAnsi="Helvetica"/>
-          <w:b/>
-        </w:rPr>
-        <w:t>aws-network-helper-role</w:t>
+      <w:proofErr w:type="spellStart"/>
+      <w:r>
+        <w:rPr>
+          <w:rFonts w:ascii="Helvetica" w:hAnsi="Helvetica"/>
+          <w:b/>
+        </w:rPr>
+        <w:t>aws</w:t>
+      </w:r>
+      <w:proofErr w:type="spellEnd"/>
+      <w:r>
+        <w:rPr>
+          <w:rFonts w:ascii="Helvetica" w:hAnsi="Helvetica"/>
+          <w:b/>
+        </w:rPr>
+        <w:t>-network-helper-role</w:t>
       </w:r>
     </w:p>
     <w:p>
@@ -1660,12 +1972,21 @@
           <w:b/>
         </w:rPr>
       </w:pPr>
-      <w:r>
-        <w:rPr>
-          <w:rFonts w:ascii="Helvetica" w:hAnsi="Helvetica"/>
-          <w:b/>
-        </w:rPr>
-        <w:t>aws-network-listener-role</w:t>
+      <w:proofErr w:type="spellStart"/>
+      <w:r>
+        <w:rPr>
+          <w:rFonts w:ascii="Helvetica" w:hAnsi="Helvetica"/>
+          <w:b/>
+        </w:rPr>
+        <w:t>aws</w:t>
+      </w:r>
+      <w:proofErr w:type="spellEnd"/>
+      <w:r>
+        <w:rPr>
+          <w:rFonts w:ascii="Helvetica" w:hAnsi="Helvetica"/>
+          <w:b/>
+        </w:rPr>
+        <w:t>-network-listener-role</w:t>
       </w:r>
     </w:p>
     <w:p>
@@ -1758,12 +2079,21 @@
         </w:rPr>
         <w:t xml:space="preserve">Policy Name: </w:t>
       </w:r>
-      <w:r>
-        <w:rPr>
-          <w:rFonts w:ascii="Helvetica" w:hAnsi="Helvetica"/>
-          <w:b/>
-        </w:rPr>
-        <w:t>aws-network-helper-policy</w:t>
+      <w:proofErr w:type="spellStart"/>
+      <w:r>
+        <w:rPr>
+          <w:rFonts w:ascii="Helvetica" w:hAnsi="Helvetica"/>
+          <w:b/>
+        </w:rPr>
+        <w:t>aws</w:t>
+      </w:r>
+      <w:proofErr w:type="spellEnd"/>
+      <w:r>
+        <w:rPr>
+          <w:rFonts w:ascii="Helvetica" w:hAnsi="Helvetica"/>
+          <w:b/>
+        </w:rPr>
+        <w:t>-network-helper-policy</w:t>
       </w:r>
     </w:p>
     <w:p>
@@ -1844,8 +2174,17 @@
           <w:rFonts w:ascii="Helvetica" w:hAnsi="Helvetica"/>
           <w:b/>
         </w:rPr>
-        <w:t>s3:GetObject</w:t>
-      </w:r>
+        <w:t>s</w:t>
+      </w:r>
+      <w:proofErr w:type="gramStart"/>
+      <w:r>
+        <w:rPr>
+          <w:rFonts w:ascii="Helvetica" w:hAnsi="Helvetica"/>
+          <w:b/>
+        </w:rPr>
+        <w:t>3:GetObject</w:t>
+      </w:r>
+      <w:proofErr w:type="gramEnd"/>
     </w:p>
     <w:p>
       <w:pPr>
@@ -1864,8 +2203,17 @@
           <w:rFonts w:ascii="Helvetica" w:hAnsi="Helvetica"/>
           <w:b/>
         </w:rPr>
-        <w:t>s3:GetObjectVersion</w:t>
-      </w:r>
+        <w:t>s</w:t>
+      </w:r>
+      <w:proofErr w:type="gramStart"/>
+      <w:r>
+        <w:rPr>
+          <w:rFonts w:ascii="Helvetica" w:hAnsi="Helvetica"/>
+          <w:b/>
+        </w:rPr>
+        <w:t>3:GetObjectVersion</w:t>
+      </w:r>
+      <w:proofErr w:type="gramEnd"/>
     </w:p>
     <w:p>
       <w:pPr>
@@ -1889,8 +2237,25 @@
           <w:rFonts w:ascii="Helvetica" w:hAnsi="Helvetica"/>
           <w:b/>
         </w:rPr>
-        <w:t>ARN for aws-network-helper-&lt;</w:t>
-      </w:r>
+        <w:t xml:space="preserve">ARN for </w:t>
+      </w:r>
+      <w:proofErr w:type="spellStart"/>
+      <w:r>
+        <w:rPr>
+          <w:rFonts w:ascii="Helvetica" w:hAnsi="Helvetica"/>
+          <w:b/>
+        </w:rPr>
+        <w:t>aws</w:t>
+      </w:r>
+      <w:proofErr w:type="spellEnd"/>
+      <w:r>
+        <w:rPr>
+          <w:rFonts w:ascii="Helvetica" w:hAnsi="Helvetica"/>
+          <w:b/>
+        </w:rPr>
+        <w:t>-network-helper-&lt;</w:t>
+      </w:r>
+      <w:proofErr w:type="spellStart"/>
       <w:r>
         <w:rPr>
           <w:rFonts w:ascii="Helvetica" w:hAnsi="Helvetica"/>
@@ -1899,6 +2264,7 @@
         </w:rPr>
         <w:t>account_number</w:t>
       </w:r>
+      <w:proofErr w:type="spellEnd"/>
       <w:r>
         <w:rPr>
           <w:rFonts w:ascii="Helvetica" w:hAnsi="Helvetica"/>
@@ -1980,6 +2346,8 @@
           <w:b/>
         </w:rPr>
       </w:pPr>
+      <w:proofErr w:type="spellStart"/>
+      <w:proofErr w:type="gramStart"/>
       <w:r>
         <w:rPr>
           <w:rFonts w:ascii="Helvetica" w:hAnsi="Helvetica"/>
@@ -1987,6 +2355,8 @@
         </w:rPr>
         <w:t>sns:ConfirmSubscription</w:t>
       </w:r>
+      <w:proofErr w:type="spellEnd"/>
+      <w:proofErr w:type="gramEnd"/>
     </w:p>
     <w:p>
       <w:pPr>
@@ -2000,6 +2370,8 @@
           <w:b/>
         </w:rPr>
       </w:pPr>
+      <w:proofErr w:type="spellStart"/>
+      <w:proofErr w:type="gramStart"/>
       <w:r>
         <w:rPr>
           <w:rFonts w:ascii="Helvetica" w:hAnsi="Helvetica"/>
@@ -2007,6 +2379,8 @@
         </w:rPr>
         <w:t>sns:GetEndpointAttributes</w:t>
       </w:r>
+      <w:proofErr w:type="spellEnd"/>
+      <w:proofErr w:type="gramEnd"/>
     </w:p>
     <w:p>
       <w:pPr>
@@ -2020,6 +2394,8 @@
           <w:b/>
         </w:rPr>
       </w:pPr>
+      <w:proofErr w:type="spellStart"/>
+      <w:proofErr w:type="gramStart"/>
       <w:r>
         <w:rPr>
           <w:rFonts w:ascii="Helvetica" w:hAnsi="Helvetica"/>
@@ -2027,6 +2403,8 @@
         </w:rPr>
         <w:t>sns:GetSubscriptionAttributes</w:t>
       </w:r>
+      <w:proofErr w:type="spellEnd"/>
+      <w:proofErr w:type="gramEnd"/>
     </w:p>
     <w:p>
       <w:pPr>
@@ -2040,6 +2418,8 @@
           <w:b/>
         </w:rPr>
       </w:pPr>
+      <w:proofErr w:type="spellStart"/>
+      <w:proofErr w:type="gramStart"/>
       <w:r>
         <w:rPr>
           <w:rFonts w:ascii="Helvetica" w:hAnsi="Helvetica"/>
@@ -2047,6 +2427,8 @@
         </w:rPr>
         <w:t>sns:GetTopicAttributes</w:t>
       </w:r>
+      <w:proofErr w:type="spellEnd"/>
+      <w:proofErr w:type="gramEnd"/>
     </w:p>
     <w:p>
       <w:pPr>
@@ -2060,6 +2442,8 @@
           <w:b/>
         </w:rPr>
       </w:pPr>
+      <w:proofErr w:type="spellStart"/>
+      <w:proofErr w:type="gramStart"/>
       <w:r>
         <w:rPr>
           <w:rFonts w:ascii="Helvetica" w:hAnsi="Helvetica"/>
@@ -2067,6 +2451,8 @@
         </w:rPr>
         <w:t>sns:Publish</w:t>
       </w:r>
+      <w:proofErr w:type="spellEnd"/>
+      <w:proofErr w:type="gramEnd"/>
     </w:p>
     <w:p>
       <w:pPr>
@@ -2080,6 +2466,8 @@
           <w:b/>
         </w:rPr>
       </w:pPr>
+      <w:proofErr w:type="spellStart"/>
+      <w:proofErr w:type="gramStart"/>
       <w:r>
         <w:rPr>
           <w:rFonts w:ascii="Helvetica" w:hAnsi="Helvetica"/>
@@ -2087,6 +2475,8 @@
         </w:rPr>
         <w:t>sns:Subscribe</w:t>
       </w:r>
+      <w:proofErr w:type="spellEnd"/>
+      <w:proofErr w:type="gramEnd"/>
     </w:p>
     <w:p>
       <w:pPr>
@@ -2117,7 +2507,23 @@
           <w:rFonts w:ascii="Helvetica" w:hAnsi="Helvetica"/>
           <w:b/>
         </w:rPr>
-        <w:t xml:space="preserve"> aws-network-helper</w:t>
+        <w:t xml:space="preserve"> </w:t>
+      </w:r>
+      <w:proofErr w:type="spellStart"/>
+      <w:r>
+        <w:rPr>
+          <w:rFonts w:ascii="Helvetica" w:hAnsi="Helvetica"/>
+          <w:b/>
+        </w:rPr>
+        <w:t>aws</w:t>
+      </w:r>
+      <w:proofErr w:type="spellEnd"/>
+      <w:r>
+        <w:rPr>
+          <w:rFonts w:ascii="Helvetica" w:hAnsi="Helvetica"/>
+          <w:b/>
+        </w:rPr>
+        <w:t>-network-helper</w:t>
       </w:r>
     </w:p>
     <w:p>
@@ -2193,6 +2599,8 @@
           <w:b/>
         </w:rPr>
       </w:pPr>
+      <w:proofErr w:type="spellStart"/>
+      <w:proofErr w:type="gramStart"/>
       <w:r>
         <w:rPr>
           <w:rFonts w:ascii="Helvetica" w:hAnsi="Helvetica"/>
@@ -2200,6 +2608,8 @@
         </w:rPr>
         <w:t>kms:Decrypt</w:t>
       </w:r>
+      <w:proofErr w:type="spellEnd"/>
+      <w:proofErr w:type="gramEnd"/>
     </w:p>
     <w:p>
       <w:pPr>
@@ -2213,6 +2623,8 @@
           <w:b/>
         </w:rPr>
       </w:pPr>
+      <w:proofErr w:type="spellStart"/>
+      <w:proofErr w:type="gramStart"/>
       <w:r>
         <w:rPr>
           <w:rFonts w:ascii="Helvetica" w:hAnsi="Helvetica"/>
@@ -2220,6 +2632,8 @@
         </w:rPr>
         <w:t>kms:DescribeKey</w:t>
       </w:r>
+      <w:proofErr w:type="spellEnd"/>
+      <w:proofErr w:type="gramEnd"/>
     </w:p>
     <w:p>
       <w:pPr>
@@ -2233,6 +2647,8 @@
           <w:b/>
         </w:rPr>
       </w:pPr>
+      <w:proofErr w:type="spellStart"/>
+      <w:proofErr w:type="gramStart"/>
       <w:r>
         <w:rPr>
           <w:rFonts w:ascii="Helvetica" w:hAnsi="Helvetica"/>
@@ -2240,6 +2656,8 @@
         </w:rPr>
         <w:t>kms:Encrypt</w:t>
       </w:r>
+      <w:proofErr w:type="spellEnd"/>
+      <w:proofErr w:type="gramEnd"/>
     </w:p>
     <w:p>
       <w:pPr>
@@ -2253,6 +2671,8 @@
           <w:b/>
         </w:rPr>
       </w:pPr>
+      <w:proofErr w:type="spellStart"/>
+      <w:proofErr w:type="gramStart"/>
       <w:r>
         <w:rPr>
           <w:rFonts w:ascii="Helvetica" w:hAnsi="Helvetica"/>
@@ -2260,6 +2680,8 @@
         </w:rPr>
         <w:t>kms:ListAliases</w:t>
       </w:r>
+      <w:proofErr w:type="spellEnd"/>
+      <w:proofErr w:type="gramEnd"/>
     </w:p>
     <w:p>
       <w:pPr>
@@ -2272,6 +2694,8 @@
           <w:rFonts w:ascii="Helvetica" w:hAnsi="Helvetica"/>
         </w:rPr>
       </w:pPr>
+      <w:proofErr w:type="spellStart"/>
+      <w:proofErr w:type="gramStart"/>
       <w:r>
         <w:rPr>
           <w:rFonts w:ascii="Helvetica" w:hAnsi="Helvetica"/>
@@ -2279,6 +2703,8 @@
         </w:rPr>
         <w:t>kms:ListKeys</w:t>
       </w:r>
+      <w:proofErr w:type="spellEnd"/>
+      <w:proofErr w:type="gramEnd"/>
     </w:p>
     <w:p>
       <w:pPr>
@@ -2302,7 +2728,23 @@
           <w:rFonts w:ascii="Helvetica" w:hAnsi="Helvetica"/>
           <w:b/>
         </w:rPr>
-        <w:t>ARN for KMS Key – aws-network-helper-key</w:t>
+        <w:t xml:space="preserve">ARN for KMS Key – </w:t>
+      </w:r>
+      <w:proofErr w:type="spellStart"/>
+      <w:r>
+        <w:rPr>
+          <w:rFonts w:ascii="Helvetica" w:hAnsi="Helvetica"/>
+          <w:b/>
+        </w:rPr>
+        <w:t>aws</w:t>
+      </w:r>
+      <w:proofErr w:type="spellEnd"/>
+      <w:r>
+        <w:rPr>
+          <w:rFonts w:ascii="Helvetica" w:hAnsi="Helvetica"/>
+          <w:b/>
+        </w:rPr>
+        <w:t>-network-helper-key</w:t>
       </w:r>
     </w:p>
     <w:p>
@@ -2335,12 +2777,21 @@
           <w:b/>
         </w:rPr>
       </w:pPr>
-      <w:r>
-        <w:rPr>
-          <w:rFonts w:ascii="Helvetica" w:hAnsi="Helvetica"/>
-          <w:b/>
-        </w:rPr>
-        <w:t>aws-network-helper-role</w:t>
+      <w:proofErr w:type="spellStart"/>
+      <w:r>
+        <w:rPr>
+          <w:rFonts w:ascii="Helvetica" w:hAnsi="Helvetica"/>
+          <w:b/>
+        </w:rPr>
+        <w:t>aws</w:t>
+      </w:r>
+      <w:proofErr w:type="spellEnd"/>
+      <w:r>
+        <w:rPr>
+          <w:rFonts w:ascii="Helvetica" w:hAnsi="Helvetica"/>
+          <w:b/>
+        </w:rPr>
+        <w:t>-network-helper-role</w:t>
       </w:r>
     </w:p>
     <w:p>
@@ -2355,6 +2806,7 @@
           <w:b/>
         </w:rPr>
       </w:pPr>
+      <w:proofErr w:type="spellStart"/>
       <w:r>
         <w:rPr>
           <w:rFonts w:ascii="Helvetica" w:hAnsi="Helvetica"/>
@@ -2362,6 +2814,7 @@
         </w:rPr>
         <w:t>AWSLambdaBasicExecutionRole</w:t>
       </w:r>
+      <w:proofErr w:type="spellEnd"/>
     </w:p>
     <w:p>
       <w:pPr>
@@ -2395,6 +2848,7 @@
           <w:b/>
         </w:rPr>
       </w:pPr>
+      <w:proofErr w:type="spellStart"/>
       <w:r>
         <w:rPr>
           <w:rFonts w:ascii="Helvetica" w:hAnsi="Helvetica"/>
@@ -2402,6 +2856,7 @@
         </w:rPr>
         <w:t>AmazonRDSReadOnlyAccess</w:t>
       </w:r>
+      <w:proofErr w:type="spellEnd"/>
     </w:p>
     <w:p>
       <w:pPr>
@@ -2415,12 +2870,21 @@
           <w:b/>
         </w:rPr>
       </w:pPr>
-      <w:r>
-        <w:rPr>
-          <w:rFonts w:ascii="Helvetica" w:hAnsi="Helvetica"/>
-          <w:b/>
-        </w:rPr>
-        <w:t>aws-network-helper-policy</w:t>
+      <w:proofErr w:type="spellStart"/>
+      <w:r>
+        <w:rPr>
+          <w:rFonts w:ascii="Helvetica" w:hAnsi="Helvetica"/>
+          <w:b/>
+        </w:rPr>
+        <w:t>aws</w:t>
+      </w:r>
+      <w:proofErr w:type="spellEnd"/>
+      <w:r>
+        <w:rPr>
+          <w:rFonts w:ascii="Helvetica" w:hAnsi="Helvetica"/>
+          <w:b/>
+        </w:rPr>
+        <w:t>-network-helper-policy</w:t>
       </w:r>
     </w:p>
     <w:p>
@@ -2435,12 +2899,21 @@
           <w:b/>
         </w:rPr>
       </w:pPr>
-      <w:r>
-        <w:rPr>
-          <w:rFonts w:ascii="Helvetica" w:hAnsi="Helvetica"/>
-          <w:b/>
-        </w:rPr>
-        <w:t>aws-network-listener-role</w:t>
+      <w:proofErr w:type="spellStart"/>
+      <w:r>
+        <w:rPr>
+          <w:rFonts w:ascii="Helvetica" w:hAnsi="Helvetica"/>
+          <w:b/>
+        </w:rPr>
+        <w:t>aws</w:t>
+      </w:r>
+      <w:proofErr w:type="spellEnd"/>
+      <w:r>
+        <w:rPr>
+          <w:rFonts w:ascii="Helvetica" w:hAnsi="Helvetica"/>
+          <w:b/>
+        </w:rPr>
+        <w:t>-network-listener-role</w:t>
       </w:r>
     </w:p>
     <w:p>
@@ -2455,6 +2928,7 @@
           <w:b/>
         </w:rPr>
       </w:pPr>
+      <w:proofErr w:type="spellStart"/>
       <w:r>
         <w:rPr>
           <w:rFonts w:ascii="Helvetica" w:hAnsi="Helvetica"/>
@@ -2462,6 +2936,7 @@
         </w:rPr>
         <w:t>AWSLambdaBasicExecutionRole</w:t>
       </w:r>
+      <w:proofErr w:type="spellEnd"/>
     </w:p>
     <w:p>
       <w:pPr>
@@ -2474,12 +2949,21 @@
           <w:rFonts w:ascii="Helvetica" w:hAnsi="Helvetica"/>
         </w:rPr>
       </w:pPr>
-      <w:r>
-        <w:rPr>
-          <w:rFonts w:ascii="Helvetica" w:hAnsi="Helvetica"/>
-          <w:b/>
-        </w:rPr>
-        <w:t>aws-network-helper-policy</w:t>
+      <w:proofErr w:type="spellStart"/>
+      <w:r>
+        <w:rPr>
+          <w:rFonts w:ascii="Helvetica" w:hAnsi="Helvetica"/>
+          <w:b/>
+        </w:rPr>
+        <w:t>aws</w:t>
+      </w:r>
+      <w:proofErr w:type="spellEnd"/>
+      <w:r>
+        <w:rPr>
+          <w:rFonts w:ascii="Helvetica" w:hAnsi="Helvetica"/>
+          <w:b/>
+        </w:rPr>
+        <w:t>-network-helper-policy</w:t>
       </w:r>
     </w:p>
     <w:p>
@@ -2497,7 +2981,21 @@
         <w:rPr>
           <w:rFonts w:ascii="Helvetica" w:hAnsi="Helvetica"/>
         </w:rPr>
-        <w:t>Create aws-network-slack-listener Lambda</w:t>
+        <w:t xml:space="preserve">Create </w:t>
+      </w:r>
+      <w:proofErr w:type="spellStart"/>
+      <w:r>
+        <w:rPr>
+          <w:rFonts w:ascii="Helvetica" w:hAnsi="Helvetica"/>
+        </w:rPr>
+        <w:t>aws</w:t>
+      </w:r>
+      <w:proofErr w:type="spellEnd"/>
+      <w:r>
+        <w:rPr>
+          <w:rFonts w:ascii="Helvetica" w:hAnsi="Helvetica"/>
+        </w:rPr>
+        <w:t>-network-slack-listener Lambda</w:t>
       </w:r>
     </w:p>
     <w:p>
@@ -2553,12 +3051,21 @@
         </w:rPr>
         <w:t xml:space="preserve">Name: </w:t>
       </w:r>
-      <w:r>
-        <w:rPr>
-          <w:rFonts w:ascii="Helvetica" w:hAnsi="Helvetica"/>
-          <w:b/>
-        </w:rPr>
-        <w:t>aws-network-slack-listener</w:t>
+      <w:proofErr w:type="spellStart"/>
+      <w:r>
+        <w:rPr>
+          <w:rFonts w:ascii="Helvetica" w:hAnsi="Helvetica"/>
+          <w:b/>
+        </w:rPr>
+        <w:t>aws</w:t>
+      </w:r>
+      <w:proofErr w:type="spellEnd"/>
+      <w:r>
+        <w:rPr>
+          <w:rFonts w:ascii="Helvetica" w:hAnsi="Helvetica"/>
+          <w:b/>
+        </w:rPr>
+        <w:t>-network-slack-listener</w:t>
       </w:r>
     </w:p>
     <w:p>
@@ -2638,13 +3145,31 @@
         </w:rPr>
         <w:t xml:space="preserve">Handler: </w:t>
       </w:r>
-      <w:r>
-        <w:rPr>
-          <w:rFonts w:ascii="Helvetica" w:hAnsi="Helvetica"/>
-          <w:b/>
-        </w:rPr>
-        <w:t>lambda_function.lambda_handler</w:t>
-      </w:r>
+      <w:proofErr w:type="spellStart"/>
+      <w:r>
+        <w:rPr>
+          <w:rFonts w:ascii="Helvetica" w:hAnsi="Helvetica"/>
+          <w:b/>
+        </w:rPr>
+        <w:t>lambda_</w:t>
+      </w:r>
+      <w:proofErr w:type="gramStart"/>
+      <w:r>
+        <w:rPr>
+          <w:rFonts w:ascii="Helvetica" w:hAnsi="Helvetica"/>
+          <w:b/>
+        </w:rPr>
+        <w:t>function.lambda</w:t>
+      </w:r>
+      <w:proofErr w:type="gramEnd"/>
+      <w:r>
+        <w:rPr>
+          <w:rFonts w:ascii="Helvetica" w:hAnsi="Helvetica"/>
+          <w:b/>
+        </w:rPr>
+        <w:t>_handler</w:t>
+      </w:r>
+      <w:proofErr w:type="spellEnd"/>
     </w:p>
     <w:p>
       <w:pPr>
@@ -2663,12 +3188,21 @@
         </w:rPr>
         <w:t xml:space="preserve">Choose an existing role: </w:t>
       </w:r>
-      <w:r>
-        <w:rPr>
-          <w:rFonts w:ascii="Helvetica" w:hAnsi="Helvetica"/>
-          <w:b/>
-        </w:rPr>
-        <w:t>aws-network-listener-role</w:t>
+      <w:proofErr w:type="spellStart"/>
+      <w:r>
+        <w:rPr>
+          <w:rFonts w:ascii="Helvetica" w:hAnsi="Helvetica"/>
+          <w:b/>
+        </w:rPr>
+        <w:t>aws</w:t>
+      </w:r>
+      <w:proofErr w:type="spellEnd"/>
+      <w:r>
+        <w:rPr>
+          <w:rFonts w:ascii="Helvetica" w:hAnsi="Helvetica"/>
+          <w:b/>
+        </w:rPr>
+        <w:t>-network-listener-role</w:t>
       </w:r>
     </w:p>
     <w:p>
@@ -2761,7 +3295,21 @@
         <w:rPr>
           <w:rFonts w:ascii="Helvetica" w:hAnsi="Helvetica"/>
         </w:rPr>
-        <w:t>Use virtualenv and pip to package Python lambda code with dependencies</w:t>
+        <w:t xml:space="preserve">Use </w:t>
+      </w:r>
+      <w:proofErr w:type="spellStart"/>
+      <w:r>
+        <w:rPr>
+          <w:rFonts w:ascii="Helvetica" w:hAnsi="Helvetica"/>
+        </w:rPr>
+        <w:t>virtualenv</w:t>
+      </w:r>
+      <w:proofErr w:type="spellEnd"/>
+      <w:r>
+        <w:rPr>
+          <w:rFonts w:ascii="Helvetica" w:hAnsi="Helvetica"/>
+        </w:rPr>
+        <w:t xml:space="preserve"> and pip to package Python lambda code with dependencies</w:t>
       </w:r>
     </w:p>
     <w:p>
@@ -2779,7 +3327,21 @@
         <w:rPr>
           <w:rFonts w:ascii="Helvetica" w:hAnsi="Helvetica"/>
         </w:rPr>
-        <w:t>From the location where you have checked out aws-network-helper:</w:t>
+        <w:t xml:space="preserve">From the location where you have checked out </w:t>
+      </w:r>
+      <w:proofErr w:type="spellStart"/>
+      <w:r>
+        <w:rPr>
+          <w:rFonts w:ascii="Helvetica" w:hAnsi="Helvetica"/>
+        </w:rPr>
+        <w:t>aws</w:t>
+      </w:r>
+      <w:proofErr w:type="spellEnd"/>
+      <w:r>
+        <w:rPr>
+          <w:rFonts w:ascii="Helvetica" w:hAnsi="Helvetica"/>
+        </w:rPr>
+        <w:t>-network-helper:</w:t>
       </w:r>
     </w:p>
     <w:p>
@@ -2797,8 +3359,30 @@
         <w:rPr>
           <w:rFonts w:ascii="Helvetica" w:hAnsi="Helvetica"/>
         </w:rPr>
-        <w:t>cd aws-network-helper/python/network_helper_lambda</w:t>
-      </w:r>
+        <w:t xml:space="preserve">cd </w:t>
+      </w:r>
+      <w:proofErr w:type="spellStart"/>
+      <w:r>
+        <w:rPr>
+          <w:rFonts w:ascii="Helvetica" w:hAnsi="Helvetica"/>
+        </w:rPr>
+        <w:t>aws</w:t>
+      </w:r>
+      <w:proofErr w:type="spellEnd"/>
+      <w:r>
+        <w:rPr>
+          <w:rFonts w:ascii="Helvetica" w:hAnsi="Helvetica"/>
+        </w:rPr>
+        <w:t>-network-helper/python/</w:t>
+      </w:r>
+      <w:proofErr w:type="spellStart"/>
+      <w:r>
+        <w:rPr>
+          <w:rFonts w:ascii="Helvetica" w:hAnsi="Helvetica"/>
+        </w:rPr>
+        <w:t>network_helper_lambda</w:t>
+      </w:r>
+      <w:proofErr w:type="spellEnd"/>
     </w:p>
     <w:p>
       <w:pPr>
@@ -2811,12 +3395,28 @@
           <w:rFonts w:ascii="Helvetica" w:hAnsi="Helvetica"/>
         </w:rPr>
       </w:pPr>
-      <w:r>
-        <w:rPr>
-          <w:rFonts w:ascii="Helvetica" w:hAnsi="Helvetica"/>
-        </w:rPr>
-        <w:t>virtualenv env</w:t>
-      </w:r>
+      <w:proofErr w:type="spellStart"/>
+      <w:r>
+        <w:rPr>
+          <w:rFonts w:ascii="Helvetica" w:hAnsi="Helvetica"/>
+        </w:rPr>
+        <w:t>virtualenv</w:t>
+      </w:r>
+      <w:proofErr w:type="spellEnd"/>
+      <w:r>
+        <w:rPr>
+          <w:rFonts w:ascii="Helvetica" w:hAnsi="Helvetica"/>
+        </w:rPr>
+        <w:t xml:space="preserve"> </w:t>
+      </w:r>
+      <w:proofErr w:type="spellStart"/>
+      <w:r>
+        <w:rPr>
+          <w:rFonts w:ascii="Helvetica" w:hAnsi="Helvetica"/>
+        </w:rPr>
+        <w:t>env</w:t>
+      </w:r>
+      <w:proofErr w:type="spellEnd"/>
     </w:p>
     <w:p>
       <w:pPr>
@@ -2833,7 +3433,21 @@
         <w:rPr>
           <w:rFonts w:ascii="Helvetica" w:hAnsi="Helvetica"/>
         </w:rPr>
-        <w:t>source env/bin/activate</w:t>
+        <w:t xml:space="preserve">source </w:t>
+      </w:r>
+      <w:proofErr w:type="spellStart"/>
+      <w:r>
+        <w:rPr>
+          <w:rFonts w:ascii="Helvetica" w:hAnsi="Helvetica"/>
+        </w:rPr>
+        <w:t>env</w:t>
+      </w:r>
+      <w:proofErr w:type="spellEnd"/>
+      <w:r>
+        <w:rPr>
+          <w:rFonts w:ascii="Helvetica" w:hAnsi="Helvetica"/>
+        </w:rPr>
+        <w:t>/bin/activate</w:t>
       </w:r>
     </w:p>
     <w:p>
@@ -2865,11 +3479,19 @@
           <w:rFonts w:ascii="Helvetica" w:hAnsi="Helvetica"/>
         </w:rPr>
       </w:pPr>
-      <w:r>
-        <w:rPr>
-          <w:rFonts w:ascii="Helvetica" w:hAnsi="Helvetica"/>
-        </w:rPr>
-        <w:t xml:space="preserve">cp </w:t>
+      <w:proofErr w:type="spellStart"/>
+      <w:r>
+        <w:rPr>
+          <w:rFonts w:ascii="Helvetica" w:hAnsi="Helvetica"/>
+        </w:rPr>
+        <w:t>cp</w:t>
+      </w:r>
+      <w:proofErr w:type="spellEnd"/>
+      <w:r>
+        <w:rPr>
+          <w:rFonts w:ascii="Helvetica" w:hAnsi="Helvetica"/>
+        </w:rPr>
+        <w:t xml:space="preserve"> </w:t>
       </w:r>
       <w:r>
         <w:rPr>
@@ -2877,12 +3499,28 @@
         </w:rPr>
         <w:t xml:space="preserve">-R </w:t>
       </w:r>
-      <w:r>
-        <w:rPr>
-          <w:rFonts w:ascii="Helvetica" w:hAnsi="Helvetica"/>
-        </w:rPr>
-        <w:t>env/lib/python2.7/site-packages/* .</w:t>
-      </w:r>
+      <w:proofErr w:type="spellStart"/>
+      <w:r>
+        <w:rPr>
+          <w:rFonts w:ascii="Helvetica" w:hAnsi="Helvetica"/>
+        </w:rPr>
+        <w:t>env</w:t>
+      </w:r>
+      <w:proofErr w:type="spellEnd"/>
+      <w:r>
+        <w:rPr>
+          <w:rFonts w:ascii="Helvetica" w:hAnsi="Helvetica"/>
+        </w:rPr>
+        <w:t>/lib/python2.7/site-packages/</w:t>
+      </w:r>
+      <w:proofErr w:type="gramStart"/>
+      <w:r>
+        <w:rPr>
+          <w:rFonts w:ascii="Helvetica" w:hAnsi="Helvetica"/>
+        </w:rPr>
+        <w:t>* .</w:t>
+      </w:r>
+      <w:proofErr w:type="gramEnd"/>
     </w:p>
     <w:p>
       <w:pPr>
@@ -2895,12 +3533,28 @@
           <w:rFonts w:ascii="Helvetica" w:hAnsi="Helvetica"/>
         </w:rPr>
       </w:pPr>
-      <w:r>
-        <w:rPr>
-          <w:rFonts w:ascii="Helvetica" w:hAnsi="Helvetica"/>
-        </w:rPr>
-        <w:t>rm -r env</w:t>
-      </w:r>
+      <w:proofErr w:type="spellStart"/>
+      <w:r>
+        <w:rPr>
+          <w:rFonts w:ascii="Helvetica" w:hAnsi="Helvetica"/>
+        </w:rPr>
+        <w:t>rm</w:t>
+      </w:r>
+      <w:proofErr w:type="spellEnd"/>
+      <w:r>
+        <w:rPr>
+          <w:rFonts w:ascii="Helvetica" w:hAnsi="Helvetica"/>
+        </w:rPr>
+        <w:t xml:space="preserve"> -r </w:t>
+      </w:r>
+      <w:proofErr w:type="spellStart"/>
+      <w:r>
+        <w:rPr>
+          <w:rFonts w:ascii="Helvetica" w:hAnsi="Helvetica"/>
+        </w:rPr>
+        <w:t>env</w:t>
+      </w:r>
+      <w:proofErr w:type="spellEnd"/>
     </w:p>
     <w:p>
       <w:pPr>
@@ -2935,7 +3589,21 @@
         <w:rPr>
           <w:rFonts w:ascii="Helvetica" w:hAnsi="Helvetica"/>
         </w:rPr>
-        <w:t>Create aws-network-helper Lambda</w:t>
+        <w:t xml:space="preserve">Create </w:t>
+      </w:r>
+      <w:proofErr w:type="spellStart"/>
+      <w:r>
+        <w:rPr>
+          <w:rFonts w:ascii="Helvetica" w:hAnsi="Helvetica"/>
+        </w:rPr>
+        <w:t>aws</w:t>
+      </w:r>
+      <w:proofErr w:type="spellEnd"/>
+      <w:r>
+        <w:rPr>
+          <w:rFonts w:ascii="Helvetica" w:hAnsi="Helvetica"/>
+        </w:rPr>
+        <w:t>-network-helper Lambda</w:t>
       </w:r>
     </w:p>
     <w:p>
@@ -2978,7 +3646,23 @@
           <w:rFonts w:ascii="Helvetica" w:hAnsi="Helvetica"/>
           <w:b/>
         </w:rPr>
-        <w:t>SNS Topic (aws-network-helper)</w:t>
+        <w:t>SNS Topic (</w:t>
+      </w:r>
+      <w:proofErr w:type="spellStart"/>
+      <w:r>
+        <w:rPr>
+          <w:rFonts w:ascii="Helvetica" w:hAnsi="Helvetica"/>
+          <w:b/>
+        </w:rPr>
+        <w:t>aws</w:t>
+      </w:r>
+      <w:proofErr w:type="spellEnd"/>
+      <w:r>
+        <w:rPr>
+          <w:rFonts w:ascii="Helvetica" w:hAnsi="Helvetica"/>
+          <w:b/>
+        </w:rPr>
+        <w:t>-network-helper)</w:t>
       </w:r>
     </w:p>
     <w:p>
@@ -3016,12 +3700,21 @@
         </w:rPr>
         <w:t xml:space="preserve">Name: </w:t>
       </w:r>
-      <w:r>
-        <w:rPr>
-          <w:rFonts w:ascii="Helvetica" w:hAnsi="Helvetica"/>
-          <w:b/>
-        </w:rPr>
-        <w:t>aws-network-helper</w:t>
+      <w:proofErr w:type="spellStart"/>
+      <w:r>
+        <w:rPr>
+          <w:rFonts w:ascii="Helvetica" w:hAnsi="Helvetica"/>
+          <w:b/>
+        </w:rPr>
+        <w:t>aws</w:t>
+      </w:r>
+      <w:proofErr w:type="spellEnd"/>
+      <w:r>
+        <w:rPr>
+          <w:rFonts w:ascii="Helvetica" w:hAnsi="Helvetica"/>
+          <w:b/>
+        </w:rPr>
+        <w:t>-network-helper</w:t>
       </w:r>
     </w:p>
     <w:p>
@@ -3109,13 +3802,31 @@
         </w:rPr>
         <w:t xml:space="preserve">Handler: </w:t>
       </w:r>
-      <w:r>
-        <w:rPr>
-          <w:rFonts w:ascii="Helvetica" w:hAnsi="Helvetica"/>
-          <w:b/>
-        </w:rPr>
-        <w:t>aws_network_helper.lambda_handler</w:t>
-      </w:r>
+      <w:proofErr w:type="spellStart"/>
+      <w:r>
+        <w:rPr>
+          <w:rFonts w:ascii="Helvetica" w:hAnsi="Helvetica"/>
+          <w:b/>
+        </w:rPr>
+        <w:t>aws_network_</w:t>
+      </w:r>
+      <w:proofErr w:type="gramStart"/>
+      <w:r>
+        <w:rPr>
+          <w:rFonts w:ascii="Helvetica" w:hAnsi="Helvetica"/>
+          <w:b/>
+        </w:rPr>
+        <w:t>helper.lambda</w:t>
+      </w:r>
+      <w:proofErr w:type="gramEnd"/>
+      <w:r>
+        <w:rPr>
+          <w:rFonts w:ascii="Helvetica" w:hAnsi="Helvetica"/>
+          <w:b/>
+        </w:rPr>
+        <w:t>_handler</w:t>
+      </w:r>
+      <w:proofErr w:type="spellEnd"/>
     </w:p>
     <w:p>
       <w:pPr>
@@ -3134,12 +3845,21 @@
         </w:rPr>
         <w:t xml:space="preserve">Choose an existing role: </w:t>
       </w:r>
-      <w:r>
-        <w:rPr>
-          <w:rFonts w:ascii="Helvetica" w:hAnsi="Helvetica"/>
-          <w:b/>
-        </w:rPr>
-        <w:t>aws-network-helper-role</w:t>
+      <w:proofErr w:type="spellStart"/>
+      <w:r>
+        <w:rPr>
+          <w:rFonts w:ascii="Helvetica" w:hAnsi="Helvetica"/>
+          <w:b/>
+        </w:rPr>
+        <w:t>aws</w:t>
+      </w:r>
+      <w:proofErr w:type="spellEnd"/>
+      <w:r>
+        <w:rPr>
+          <w:rFonts w:ascii="Helvetica" w:hAnsi="Helvetica"/>
+          <w:b/>
+        </w:rPr>
+        <w:t>-network-helper-role</w:t>
       </w:r>
     </w:p>
     <w:p>
@@ -3270,12 +3990,21 @@
         </w:rPr>
         <w:t xml:space="preserve">API Name: </w:t>
       </w:r>
-      <w:r>
-        <w:rPr>
-          <w:rFonts w:ascii="Helvetica" w:hAnsi="Helvetica"/>
-          <w:b/>
-        </w:rPr>
-        <w:t>aws-network-helper</w:t>
+      <w:proofErr w:type="spellStart"/>
+      <w:r>
+        <w:rPr>
+          <w:rFonts w:ascii="Helvetica" w:hAnsi="Helvetica"/>
+          <w:b/>
+        </w:rPr>
+        <w:t>aws</w:t>
+      </w:r>
+      <w:proofErr w:type="spellEnd"/>
+      <w:r>
+        <w:rPr>
+          <w:rFonts w:ascii="Helvetica" w:hAnsi="Helvetica"/>
+          <w:b/>
+        </w:rPr>
+        <w:t>-network-helper</w:t>
       </w:r>
     </w:p>
     <w:p>
@@ -3549,6 +4278,7 @@
         </w:rPr>
         <w:t>/2015-03-31/functions/&lt;</w:t>
       </w:r>
+      <w:proofErr w:type="spellStart"/>
       <w:r>
         <w:rPr>
           <w:rFonts w:ascii="Helvetica" w:hAnsi="Helvetica"/>
@@ -3557,6 +4287,7 @@
         </w:rPr>
         <w:t>slack_listener_lambda_arn</w:t>
       </w:r>
+      <w:proofErr w:type="spellEnd"/>
       <w:r>
         <w:rPr>
           <w:rFonts w:ascii="Helvetica" w:hAnsi="Helvetica"/>
@@ -3582,6 +4313,7 @@
         </w:rPr>
         <w:t>Where “&lt;</w:t>
       </w:r>
+      <w:proofErr w:type="spellStart"/>
       <w:r>
         <w:rPr>
           <w:rFonts w:ascii="Helvetica" w:hAnsi="Helvetica"/>
@@ -3589,11 +4321,26 @@
         </w:rPr>
         <w:t>slack_listener_lambda_arn</w:t>
       </w:r>
-      <w:r>
-        <w:rPr>
-          <w:rFonts w:ascii="Helvetica" w:hAnsi="Helvetica"/>
-        </w:rPr>
-        <w:t>&gt;” is replaced with the ARN for the aws-network-slack-listener Lambda</w:t>
+      <w:proofErr w:type="spellEnd"/>
+      <w:r>
+        <w:rPr>
+          <w:rFonts w:ascii="Helvetica" w:hAnsi="Helvetica"/>
+        </w:rPr>
+        <w:t xml:space="preserve">&gt;” is replaced with the ARN for the </w:t>
+      </w:r>
+      <w:proofErr w:type="spellStart"/>
+      <w:r>
+        <w:rPr>
+          <w:rFonts w:ascii="Helvetica" w:hAnsi="Helvetica"/>
+        </w:rPr>
+        <w:t>aws</w:t>
+      </w:r>
+      <w:proofErr w:type="spellEnd"/>
+      <w:r>
+        <w:rPr>
+          <w:rFonts w:ascii="Helvetica" w:hAnsi="Helvetica"/>
+        </w:rPr>
+        <w:t>-network-slack-listener Lambda</w:t>
       </w:r>
     </w:p>
     <w:p>
@@ -3619,7 +4366,61 @@
           <w:b/>
           <w:i/>
         </w:rPr>
-        <w:t>&lt;aws-network-api-role-arn&gt;</w:t>
+        <w:t>&lt;</w:t>
+      </w:r>
+      <w:proofErr w:type="spellStart"/>
+      <w:r>
+        <w:rPr>
+          <w:rFonts w:ascii="Helvetica" w:hAnsi="Helvetica"/>
+          <w:b/>
+          <w:i/>
+        </w:rPr>
+        <w:t>aws</w:t>
+      </w:r>
+      <w:proofErr w:type="spellEnd"/>
+      <w:r>
+        <w:rPr>
+          <w:rFonts w:ascii="Helvetica" w:hAnsi="Helvetica"/>
+          <w:b/>
+          <w:i/>
+        </w:rPr>
+        <w:t>-network-</w:t>
+      </w:r>
+      <w:proofErr w:type="spellStart"/>
+      <w:r>
+        <w:rPr>
+          <w:rFonts w:ascii="Helvetica" w:hAnsi="Helvetica"/>
+          <w:b/>
+          <w:i/>
+        </w:rPr>
+        <w:t>api</w:t>
+      </w:r>
+      <w:proofErr w:type="spellEnd"/>
+      <w:r>
+        <w:rPr>
+          <w:rFonts w:ascii="Helvetica" w:hAnsi="Helvetica"/>
+          <w:b/>
+          <w:i/>
+        </w:rPr>
+        <w:t>-role-</w:t>
+      </w:r>
+      <w:proofErr w:type="spellStart"/>
+      <w:r>
+        <w:rPr>
+          <w:rFonts w:ascii="Helvetica" w:hAnsi="Helvetica"/>
+          <w:b/>
+          <w:i/>
+        </w:rPr>
+        <w:t>arn</w:t>
+      </w:r>
+      <w:proofErr w:type="spellEnd"/>
+      <w:r>
+        <w:rPr>
+          <w:rFonts w:ascii="Helvetica" w:hAnsi="Helvetica"/>
+          <w:b/>
+          <w:i/>
+        </w:rPr>
+        <w:t>&gt;</w:t>
       </w:r>
     </w:p>
     <w:p>
@@ -3644,13 +4445,89 @@
           <w:rFonts w:ascii="Helvetica" w:hAnsi="Helvetica"/>
           <w:i/>
         </w:rPr>
-        <w:t>“&lt;aws-network-api-role-arn&gt;”</w:t>
-      </w:r>
-      <w:r>
-        <w:rPr>
-          <w:rFonts w:ascii="Helvetica" w:hAnsi="Helvetica"/>
-        </w:rPr>
-        <w:t xml:space="preserve"> is replaced with the ARN for the aws-network-api-role IAM role</w:t>
+        <w:t>“&lt;</w:t>
+      </w:r>
+      <w:proofErr w:type="spellStart"/>
+      <w:r>
+        <w:rPr>
+          <w:rFonts w:ascii="Helvetica" w:hAnsi="Helvetica"/>
+          <w:i/>
+        </w:rPr>
+        <w:t>aws</w:t>
+      </w:r>
+      <w:proofErr w:type="spellEnd"/>
+      <w:r>
+        <w:rPr>
+          <w:rFonts w:ascii="Helvetica" w:hAnsi="Helvetica"/>
+          <w:i/>
+        </w:rPr>
+        <w:t>-network-</w:t>
+      </w:r>
+      <w:proofErr w:type="spellStart"/>
+      <w:r>
+        <w:rPr>
+          <w:rFonts w:ascii="Helvetica" w:hAnsi="Helvetica"/>
+          <w:i/>
+        </w:rPr>
+        <w:t>api</w:t>
+      </w:r>
+      <w:proofErr w:type="spellEnd"/>
+      <w:r>
+        <w:rPr>
+          <w:rFonts w:ascii="Helvetica" w:hAnsi="Helvetica"/>
+          <w:i/>
+        </w:rPr>
+        <w:t>-role-</w:t>
+      </w:r>
+      <w:proofErr w:type="spellStart"/>
+      <w:r>
+        <w:rPr>
+          <w:rFonts w:ascii="Helvetica" w:hAnsi="Helvetica"/>
+          <w:i/>
+        </w:rPr>
+        <w:t>arn</w:t>
+      </w:r>
+      <w:proofErr w:type="spellEnd"/>
+      <w:r>
+        <w:rPr>
+          <w:rFonts w:ascii="Helvetica" w:hAnsi="Helvetica"/>
+          <w:i/>
+        </w:rPr>
+        <w:t>&gt;”</w:t>
+      </w:r>
+      <w:r>
+        <w:rPr>
+          <w:rFonts w:ascii="Helvetica" w:hAnsi="Helvetica"/>
+        </w:rPr>
+        <w:t xml:space="preserve"> is replaced with the ARN for the </w:t>
+      </w:r>
+      <w:proofErr w:type="spellStart"/>
+      <w:r>
+        <w:rPr>
+          <w:rFonts w:ascii="Helvetica" w:hAnsi="Helvetica"/>
+        </w:rPr>
+        <w:t>aws</w:t>
+      </w:r>
+      <w:proofErr w:type="spellEnd"/>
+      <w:r>
+        <w:rPr>
+          <w:rFonts w:ascii="Helvetica" w:hAnsi="Helvetica"/>
+        </w:rPr>
+        <w:t>-network-</w:t>
+      </w:r>
+      <w:proofErr w:type="spellStart"/>
+      <w:r>
+        <w:rPr>
+          <w:rFonts w:ascii="Helvetica" w:hAnsi="Helvetica"/>
+        </w:rPr>
+        <w:t>api</w:t>
+      </w:r>
+      <w:proofErr w:type="spellEnd"/>
+      <w:r>
+        <w:rPr>
+          <w:rFonts w:ascii="Helvetica" w:hAnsi="Helvetica"/>
+        </w:rPr>
+        <w:t>-role IAM role</w:t>
       </w:r>
     </w:p>
     <w:p>
@@ -3686,7 +4563,21 @@
         <w:rPr>
           <w:rFonts w:ascii="Helvetica" w:hAnsi="Helvetica"/>
         </w:rPr>
-        <w:t xml:space="preserve">Request Body Passthrough: </w:t>
+        <w:t xml:space="preserve">Request Body </w:t>
+      </w:r>
+      <w:proofErr w:type="spellStart"/>
+      <w:r>
+        <w:rPr>
+          <w:rFonts w:ascii="Helvetica" w:hAnsi="Helvetica"/>
+        </w:rPr>
+        <w:t>Passthrough</w:t>
+      </w:r>
+      <w:proofErr w:type="spellEnd"/>
+      <w:r>
+        <w:rPr>
+          <w:rFonts w:ascii="Helvetica" w:hAnsi="Helvetica"/>
+        </w:rPr>
+        <w:t xml:space="preserve">: </w:t>
       </w:r>
       <w:r>
         <w:rPr>
@@ -3736,8 +4627,17 @@
           <w:rFonts w:ascii="Helvetica" w:hAnsi="Helvetica"/>
           <w:b/>
         </w:rPr>
-        <w:t>application/x-www-form-urlencoded</w:t>
-      </w:r>
+        <w:t>application/x-www-form-</w:t>
+      </w:r>
+      <w:proofErr w:type="spellStart"/>
+      <w:r>
+        <w:rPr>
+          <w:rFonts w:ascii="Helvetica" w:hAnsi="Helvetica"/>
+          <w:b/>
+        </w:rPr>
+        <w:t>urlencoded</w:t>
+      </w:r>
+      <w:proofErr w:type="spellEnd"/>
     </w:p>
     <w:p>
       <w:pPr>
@@ -3808,8 +4708,17 @@
           <w:rFonts w:ascii="Helvetica" w:hAnsi="Helvetica"/>
           <w:b/>
         </w:rPr>
-        <w:t>application/json</w:t>
-      </w:r>
+        <w:t>application/</w:t>
+      </w:r>
+      <w:proofErr w:type="spellStart"/>
+      <w:r>
+        <w:rPr>
+          <w:rFonts w:ascii="Helvetica" w:hAnsi="Helvetica"/>
+          <w:b/>
+        </w:rPr>
+        <w:t>json</w:t>
+      </w:r>
+      <w:proofErr w:type="spellEnd"/>
     </w:p>
     <w:p>
       <w:pPr>
@@ -3968,7 +4877,23 @@
           <w:rFonts w:ascii="Helvetica" w:hAnsi="Helvetica"/>
           <w:b/>
         </w:rPr>
-        <w:t>/aws-network</w:t>
+        <w:t>/</w:t>
+      </w:r>
+      <w:proofErr w:type="spellStart"/>
+      <w:r>
+        <w:rPr>
+          <w:rFonts w:ascii="Helvetica" w:hAnsi="Helvetica"/>
+          <w:b/>
+        </w:rPr>
+        <w:t>aws</w:t>
+      </w:r>
+      <w:proofErr w:type="spellEnd"/>
+      <w:r>
+        <w:rPr>
+          <w:rFonts w:ascii="Helvetica" w:hAnsi="Helvetica"/>
+          <w:b/>
+        </w:rPr>
+        <w:t>-network</w:t>
       </w:r>
       <w:r>
         <w:rPr>
@@ -4028,7 +4953,21 @@
         <w:rPr>
           <w:rFonts w:ascii="Helvetica" w:hAnsi="Helvetica"/>
         </w:rPr>
-        <w:t>Encrypt Slack token using “aws-network-helper-key” KMS key</w:t>
+        <w:t>Encrypt Slack token using “</w:t>
+      </w:r>
+      <w:proofErr w:type="spellStart"/>
+      <w:r>
+        <w:rPr>
+          <w:rFonts w:ascii="Helvetica" w:hAnsi="Helvetica"/>
+        </w:rPr>
+        <w:t>aws</w:t>
+      </w:r>
+      <w:proofErr w:type="spellEnd"/>
+      <w:r>
+        <w:rPr>
+          <w:rFonts w:ascii="Helvetica" w:hAnsi="Helvetica"/>
+        </w:rPr>
+        <w:t>-network-helper-key” KMS key</w:t>
       </w:r>
     </w:p>
     <w:p>
@@ -4190,7 +5129,21 @@
         <w:rPr>
           <w:rFonts w:ascii="Helvetica" w:hAnsi="Helvetica"/>
         </w:rPr>
-        <w:t>Upload the config file to:</w:t>
+        <w:t xml:space="preserve">Upload the </w:t>
+      </w:r>
+      <w:proofErr w:type="spellStart"/>
+      <w:r>
+        <w:rPr>
+          <w:rFonts w:ascii="Helvetica" w:hAnsi="Helvetica"/>
+        </w:rPr>
+        <w:t>config</w:t>
+      </w:r>
+      <w:proofErr w:type="spellEnd"/>
+      <w:r>
+        <w:rPr>
+          <w:rFonts w:ascii="Helvetica" w:hAnsi="Helvetica"/>
+        </w:rPr>
+        <w:t xml:space="preserve"> file to:</w:t>
       </w:r>
     </w:p>
     <w:p>
@@ -4226,20 +5179,42 @@
     </w:p>
     <w:p>
       <w:pPr>
-        <w:pStyle w:val="ListParagraph"/>
-        <w:numPr>
-          <w:ilvl w:val="0"/>
-          <w:numId w:val="3"/>
-        </w:numPr>
-        <w:rPr>
-          <w:rFonts w:ascii="Helvetica" w:hAnsi="Helvetica"/>
-        </w:rPr>
-      </w:pPr>
-      <w:r>
-        <w:rPr>
-          <w:rFonts w:ascii="Helvetica" w:hAnsi="Helvetica"/>
-        </w:rPr>
-        <w:t>Test your slash command by using the following command:</w:t>
+        <w:rPr>
+          <w:rFonts w:ascii="Helvetica" w:hAnsi="Helvetica"/>
+        </w:rPr>
+      </w:pPr>
+    </w:p>
+    <w:p>
+      <w:pPr>
+        <w:pStyle w:val="Heading1"/>
+      </w:pPr>
+      <w:r>
+        <w:t>Testing</w:t>
+      </w:r>
+    </w:p>
+    <w:p>
+      <w:pPr>
+        <w:rPr>
+          <w:rFonts w:ascii="Helvetica" w:hAnsi="Helvetica"/>
+        </w:rPr>
+      </w:pPr>
+      <w:r>
+        <w:rPr>
+          <w:rFonts w:ascii="Helvetica" w:hAnsi="Helvetica"/>
+        </w:rPr>
+        <w:t>Test your slash command by using the following command</w:t>
+      </w:r>
+      <w:r>
+        <w:rPr>
+          <w:rFonts w:ascii="Helvetica" w:hAnsi="Helvetica"/>
+        </w:rPr>
+        <w:t xml:space="preserve"> in your Slack channel</w:t>
+      </w:r>
+      <w:r>
+        <w:rPr>
+          <w:rFonts w:ascii="Helvetica" w:hAnsi="Helvetica"/>
+        </w:rPr>
+        <w:t>:</w:t>
       </w:r>
     </w:p>
     <w:p>
@@ -4253,7 +5228,21 @@
         <w:rPr>
           <w:rFonts w:ascii="Helvetica" w:hAnsi="Helvetica"/>
         </w:rPr>
-        <w:t>/aws-network help</w:t>
+        <w:t>/</w:t>
+      </w:r>
+      <w:proofErr w:type="spellStart"/>
+      <w:r>
+        <w:rPr>
+          <w:rFonts w:ascii="Helvetica" w:hAnsi="Helvetica"/>
+        </w:rPr>
+        <w:t>aws</w:t>
+      </w:r>
+      <w:proofErr w:type="spellEnd"/>
+      <w:r>
+        <w:rPr>
+          <w:rFonts w:ascii="Helvetica" w:hAnsi="Helvetica"/>
+        </w:rPr>
+        <w:t>-network help</w:t>
       </w:r>
     </w:p>
     <w:p>
@@ -4328,16 +5317,359 @@
       <w:pPr>
         <w:rPr>
           <w:rFonts w:ascii="Helvetica" w:hAnsi="Helvetica"/>
-        </w:rPr>
-      </w:pPr>
-      <w:r>
-        <w:rPr>
-          <w:rFonts w:ascii="Helvetica" w:hAnsi="Helvetica"/>
-        </w:rPr>
-        <w:t>It is possible that the first call to API Gateway will timeout, so if you receive a timeout error from Slack, try again. If you get a successful response to the help request, you are ready to go! You can start asking questions about network connectivity in your AWS account. Happy troubleshooting!</w:t>
+          <w:b/>
+          <w:u w:val="single"/>
+        </w:rPr>
+      </w:pPr>
+      <w:r>
+        <w:rPr>
+          <w:rFonts w:ascii="Helvetica" w:hAnsi="Helvetica"/>
+          <w:b/>
+          <w:u w:val="single"/>
+        </w:rPr>
+        <w:t>Optional Lambda Testing:</w:t>
+      </w:r>
+    </w:p>
+    <w:p>
+      <w:pPr>
+        <w:rPr>
+          <w:rFonts w:ascii="Helvetica" w:hAnsi="Helvetica"/>
+        </w:rPr>
+      </w:pPr>
+      <w:r>
+        <w:rPr>
+          <w:rFonts w:ascii="Helvetica" w:hAnsi="Helvetica"/>
+        </w:rPr>
+        <w:t xml:space="preserve">If you have followed the installation instructions above, and you are not getting responses back from your </w:t>
+      </w:r>
+      <w:proofErr w:type="spellStart"/>
+      <w:r>
+        <w:rPr>
+          <w:rFonts w:ascii="Helvetica" w:hAnsi="Helvetica"/>
+        </w:rPr>
+        <w:t>aws</w:t>
+      </w:r>
+      <w:proofErr w:type="spellEnd"/>
+      <w:r>
+        <w:rPr>
+          <w:rFonts w:ascii="Helvetica" w:hAnsi="Helvetica"/>
+        </w:rPr>
+        <w:t>-network-helper, there are two JSON test files that can be used to test your AWS Lambdas.</w:t>
+      </w:r>
+    </w:p>
+    <w:p>
+      <w:pPr>
+        <w:pStyle w:val="ListParagraph"/>
+        <w:numPr>
+          <w:ilvl w:val="0"/>
+          <w:numId w:val="2"/>
+        </w:numPr>
+        <w:rPr>
+          <w:rFonts w:ascii="Helvetica" w:hAnsi="Helvetica"/>
+        </w:rPr>
+      </w:pPr>
+      <w:r>
+        <w:rPr>
+          <w:rFonts w:ascii="Helvetica" w:hAnsi="Helvetica"/>
+        </w:rPr>
+        <w:t xml:space="preserve">Lambda: </w:t>
+      </w:r>
+      <w:proofErr w:type="spellStart"/>
+      <w:r>
+        <w:rPr>
+          <w:rFonts w:ascii="Helvetica" w:hAnsi="Helvetica"/>
+          <w:b/>
+        </w:rPr>
+        <w:t>aws</w:t>
+      </w:r>
+      <w:proofErr w:type="spellEnd"/>
+      <w:r>
+        <w:rPr>
+          <w:rFonts w:ascii="Helvetica" w:hAnsi="Helvetica"/>
+          <w:b/>
+        </w:rPr>
+        <w:t>-network-helper</w:t>
+      </w:r>
+    </w:p>
+    <w:p>
+      <w:pPr>
+        <w:pStyle w:val="ListParagraph"/>
+        <w:numPr>
+          <w:ilvl w:val="1"/>
+          <w:numId w:val="2"/>
+        </w:numPr>
+        <w:rPr>
+          <w:rFonts w:ascii="Helvetica" w:hAnsi="Helvetica"/>
+        </w:rPr>
+      </w:pPr>
+      <w:r>
+        <w:rPr>
+          <w:rFonts w:ascii="Helvetica" w:hAnsi="Helvetica"/>
+        </w:rPr>
+        <w:t xml:space="preserve">Test: </w:t>
+      </w:r>
+      <w:r>
+        <w:rPr>
+          <w:rFonts w:ascii="Helvetica" w:hAnsi="Helvetica"/>
+          <w:b/>
+          <w:i/>
+        </w:rPr>
+        <w:t>/</w:t>
+      </w:r>
+      <w:proofErr w:type="spellStart"/>
+      <w:r>
+        <w:rPr>
+          <w:rFonts w:ascii="Helvetica" w:hAnsi="Helvetica"/>
+          <w:b/>
+          <w:i/>
+        </w:rPr>
+        <w:t>aws</w:t>
+      </w:r>
+      <w:proofErr w:type="spellEnd"/>
+      <w:r>
+        <w:rPr>
+          <w:rFonts w:ascii="Helvetica" w:hAnsi="Helvetica"/>
+          <w:b/>
+          <w:i/>
+        </w:rPr>
+        <w:t>-network-helper/tests/</w:t>
+      </w:r>
+      <w:proofErr w:type="spellStart"/>
+      <w:r>
+        <w:rPr>
+          <w:rFonts w:ascii="Helvetica" w:hAnsi="Helvetica"/>
+          <w:b/>
+          <w:i/>
+        </w:rPr>
+        <w:t>aws</w:t>
+      </w:r>
+      <w:proofErr w:type="spellEnd"/>
+      <w:r>
+        <w:rPr>
+          <w:rFonts w:ascii="Helvetica" w:hAnsi="Helvetica"/>
+          <w:b/>
+          <w:i/>
+        </w:rPr>
+        <w:t>-network-helper-lambda-</w:t>
+      </w:r>
+      <w:proofErr w:type="spellStart"/>
+      <w:r>
+        <w:rPr>
+          <w:rFonts w:ascii="Helvetica" w:hAnsi="Helvetica"/>
+          <w:b/>
+          <w:i/>
+        </w:rPr>
+        <w:t>test.json</w:t>
+      </w:r>
+      <w:proofErr w:type="spellEnd"/>
+    </w:p>
+    <w:p>
+      <w:pPr>
+        <w:pStyle w:val="ListParagraph"/>
+        <w:numPr>
+          <w:ilvl w:val="1"/>
+          <w:numId w:val="2"/>
+        </w:numPr>
+        <w:rPr>
+          <w:rFonts w:ascii="Helvetica" w:hAnsi="Helvetica"/>
+        </w:rPr>
+      </w:pPr>
+      <w:r>
+        <w:rPr>
+          <w:rFonts w:ascii="Helvetica" w:hAnsi="Helvetica"/>
+        </w:rPr>
+        <w:t xml:space="preserve">Notes: This test can be run as-is to get the canned “help” response. Optionally, you can also change the “text” value to a sample user input like: “I cannot connect to instance-a </w:t>
+      </w:r>
+      <w:proofErr w:type="gramStart"/>
+      <w:r>
+        <w:rPr>
+          <w:rFonts w:ascii="Helvetica" w:hAnsi="Helvetica"/>
+        </w:rPr>
+        <w:t>from</w:t>
+      </w:r>
+      <w:proofErr w:type="gramEnd"/>
+      <w:r>
+        <w:rPr>
+          <w:rFonts w:ascii="Helvetica" w:hAnsi="Helvetica"/>
+        </w:rPr>
+        <w:t xml:space="preserve"> instance-b on port 22”</w:t>
+      </w:r>
+    </w:p>
+    <w:p>
+      <w:pPr>
+        <w:pStyle w:val="ListParagraph"/>
+        <w:numPr>
+          <w:ilvl w:val="0"/>
+          <w:numId w:val="2"/>
+        </w:numPr>
+        <w:rPr>
+          <w:rFonts w:ascii="Helvetica" w:hAnsi="Helvetica"/>
+        </w:rPr>
+      </w:pPr>
+      <w:r>
+        <w:rPr>
+          <w:rFonts w:ascii="Helvetica" w:hAnsi="Helvetica"/>
+        </w:rPr>
+        <w:t xml:space="preserve">Lambda: </w:t>
+      </w:r>
+      <w:proofErr w:type="spellStart"/>
+      <w:r>
+        <w:rPr>
+          <w:rFonts w:ascii="Helvetica" w:hAnsi="Helvetica"/>
+          <w:b/>
+        </w:rPr>
+        <w:t>aws</w:t>
+      </w:r>
+      <w:proofErr w:type="spellEnd"/>
+      <w:r>
+        <w:rPr>
+          <w:rFonts w:ascii="Helvetica" w:hAnsi="Helvetica"/>
+          <w:b/>
+        </w:rPr>
+        <w:t>-network-slack-listener</w:t>
+      </w:r>
+    </w:p>
+    <w:p>
+      <w:pPr>
+        <w:pStyle w:val="ListParagraph"/>
+        <w:numPr>
+          <w:ilvl w:val="1"/>
+          <w:numId w:val="2"/>
+        </w:numPr>
+        <w:rPr>
+          <w:rFonts w:ascii="Helvetica" w:hAnsi="Helvetica"/>
+        </w:rPr>
+      </w:pPr>
+      <w:r>
+        <w:rPr>
+          <w:rFonts w:ascii="Helvetica" w:hAnsi="Helvetica"/>
+        </w:rPr>
+        <w:t xml:space="preserve">Test: </w:t>
+      </w:r>
+      <w:r>
+        <w:rPr>
+          <w:rFonts w:ascii="Helvetica" w:hAnsi="Helvetica"/>
+          <w:b/>
+          <w:i/>
+        </w:rPr>
+        <w:t>/aws-network-helper/tests/aws-network-slack-listener-lambda-test.json</w:t>
+      </w:r>
+    </w:p>
+    <w:p>
+      <w:pPr>
+        <w:pStyle w:val="ListParagraph"/>
+        <w:numPr>
+          <w:ilvl w:val="1"/>
+          <w:numId w:val="2"/>
+        </w:numPr>
+        <w:rPr>
+          <w:rFonts w:ascii="Helvetica" w:hAnsi="Helvetica"/>
+        </w:rPr>
+      </w:pPr>
+      <w:r>
+        <w:rPr>
+          <w:rFonts w:ascii="Helvetica" w:hAnsi="Helvetica"/>
+        </w:rPr>
+        <w:t xml:space="preserve">Notes: </w:t>
+      </w:r>
+      <w:r>
+        <w:rPr>
+          <w:rFonts w:ascii="Helvetica" w:hAnsi="Helvetica"/>
+        </w:rPr>
+        <w:t>Replace “&lt;</w:t>
+      </w:r>
+      <w:proofErr w:type="spellStart"/>
+      <w:r>
+        <w:rPr>
+          <w:rFonts w:ascii="Helvetica" w:hAnsi="Helvetica"/>
+        </w:rPr>
+        <w:t>unencrypted_slack_token</w:t>
+      </w:r>
+      <w:proofErr w:type="spellEnd"/>
+      <w:r>
+        <w:rPr>
+          <w:rFonts w:ascii="Helvetica" w:hAnsi="Helvetica"/>
+        </w:rPr>
+        <w:t>&gt;” with the token that Slack will use when calling your API. Note that this test will only validate the “</w:t>
+      </w:r>
+      <w:proofErr w:type="spellStart"/>
+      <w:r>
+        <w:rPr>
+          <w:rFonts w:ascii="Helvetica" w:hAnsi="Helvetica"/>
+        </w:rPr>
+        <w:t>aws</w:t>
+      </w:r>
+      <w:proofErr w:type="spellEnd"/>
+      <w:r>
+        <w:rPr>
+          <w:rFonts w:ascii="Helvetica" w:hAnsi="Helvetica"/>
+        </w:rPr>
+        <w:t>-network-slack-listener” Lambda, and will publish a message to SNS, but since the response URL is not a valid Slack response URL, the “</w:t>
+      </w:r>
+      <w:proofErr w:type="spellStart"/>
+      <w:r>
+        <w:rPr>
+          <w:rFonts w:ascii="Helvetica" w:hAnsi="Helvetica"/>
+        </w:rPr>
+        <w:t>aws</w:t>
+      </w:r>
+      <w:proofErr w:type="spellEnd"/>
+      <w:r>
+        <w:rPr>
+          <w:rFonts w:ascii="Helvetica" w:hAnsi="Helvetica"/>
+        </w:rPr>
+        <w:t>-network-helper” Lambda will not successfully answer. Use the test above to test the “</w:t>
+      </w:r>
+      <w:proofErr w:type="spellStart"/>
+      <w:r>
+        <w:rPr>
+          <w:rFonts w:ascii="Helvetica" w:hAnsi="Helvetica"/>
+        </w:rPr>
+        <w:t>aws</w:t>
+      </w:r>
+      <w:proofErr w:type="spellEnd"/>
+      <w:r>
+        <w:rPr>
+          <w:rFonts w:ascii="Helvetica" w:hAnsi="Helvetica"/>
+        </w:rPr>
+        <w:t>-network-helper” Lambda.</w:t>
+      </w:r>
+    </w:p>
+    <w:p>
+      <w:pPr>
+        <w:rPr>
+          <w:rFonts w:ascii="Helvetica" w:hAnsi="Helvetica"/>
+        </w:rPr>
+      </w:pPr>
+    </w:p>
+    <w:p>
+      <w:pPr>
+        <w:pStyle w:val="Heading1"/>
+      </w:pPr>
+      <w:r>
+        <w:t>Conclusion</w:t>
+      </w:r>
+    </w:p>
+    <w:p>
+      <w:pPr>
+        <w:rPr>
+          <w:rFonts w:ascii="Helvetica" w:hAnsi="Helvetica"/>
+        </w:rPr>
+      </w:pPr>
+      <w:r>
+        <w:rPr>
+          <w:rFonts w:ascii="Helvetica" w:hAnsi="Helvetica"/>
+        </w:rPr>
+        <w:t>It is possible that the first call to API Gateway will timeout, so if you receive a timeout error from Slack, try again. If you get a successful response to the help request, you are</w:t>
       </w:r>
       <w:bookmarkStart w:id="0" w:name="_GoBack"/>
       <w:bookmarkEnd w:id="0"/>
+      <w:r>
+        <w:rPr>
+          <w:rFonts w:ascii="Helvetica" w:hAnsi="Helvetica"/>
+        </w:rPr>
+        <w:t xml:space="preserve"> ready to go! You can start asking questions about network connectivity in your AWS account. Happy troubleshooting!</w:t>
+      </w:r>
     </w:p>
     <w:sectPr>
       <w:pgSz w:w="12240" w:h="15840"/>
@@ -4479,7 +5811,7 @@
         <w:rFonts w:ascii="Calibri" w:eastAsiaTheme="minorEastAsia" w:hAnsi="Calibri" w:cstheme="minorBidi" w:hint="default"/>
       </w:rPr>
     </w:lvl>
-    <w:lvl w:ilvl="1" w:tplc="04090003" w:tentative="1">
+    <w:lvl w:ilvl="1" w:tplc="04090003">
       <w:start w:val="1"/>
       <w:numFmt w:val="bullet"/>
       <w:lvlText w:val="o"/>

</xml_diff>